<commit_message>
Tömbös verziók, teszt data fájlok hozzáadva
</commit_message>
<xml_diff>
--- a/Kivonat_Papp_Sos_JASZN2018.docx
+++ b/Kivonat_Papp_Sos_JASZN2018.docx
@@ -1,6 +1,6 @@
 
 <file path=word/document.xml><?xml version="1.0" encoding="utf-8"?>
-<w:document xmlns:wpc="http://schemas.microsoft.com/office/word/2010/wordprocessingCanvas" xmlns:cx="http://schemas.microsoft.com/office/drawing/2014/chartex" xmlns:cx1="http://schemas.microsoft.com/office/drawing/2015/9/8/chartex" xmlns:mc="http://schemas.openxmlformats.org/markup-compatibility/2006" xmlns:o="urn:schemas-microsoft-com:office:office" xmlns:r="http://schemas.openxmlformats.org/officeDocument/2006/relationships" xmlns:m="http://schemas.openxmlformats.org/officeDocument/2006/math" xmlns:v="urn:schemas-microsoft-com:vml" xmlns:wp14="http://schemas.microsoft.com/office/word/2010/wordprocessingDrawing" xmlns:wp="http://schemas.openxmlformats.org/drawingml/2006/wordprocessingDrawing" xmlns:w10="urn:schemas-microsoft-com:office:word" xmlns:w="http://schemas.openxmlformats.org/wordprocessingml/2006/main" xmlns:w14="http://schemas.microsoft.com/office/word/2010/wordml" xmlns:w15="http://schemas.microsoft.com/office/word/2012/wordml" xmlns:w16se="http://schemas.microsoft.com/office/word/2015/wordml/symex" xmlns:wpg="http://schemas.microsoft.com/office/word/2010/wordprocessingGroup" xmlns:wpi="http://schemas.microsoft.com/office/word/2010/wordprocessingInk" xmlns:wne="http://schemas.microsoft.com/office/word/2006/wordml" xmlns:wps="http://schemas.microsoft.com/office/word/2010/wordprocessingShape" mc:Ignorable="w14 w15 w16se wp14">
+<w:document xmlns:wpc="http://schemas.microsoft.com/office/word/2010/wordprocessingCanvas" xmlns:mc="http://schemas.openxmlformats.org/markup-compatibility/2006" xmlns:o="urn:schemas-microsoft-com:office:office" xmlns:r="http://schemas.openxmlformats.org/officeDocument/2006/relationships" xmlns:m="http://schemas.openxmlformats.org/officeDocument/2006/math" xmlns:v="urn:schemas-microsoft-com:vml" xmlns:wp14="http://schemas.microsoft.com/office/word/2010/wordprocessingDrawing" xmlns:wp="http://schemas.openxmlformats.org/drawingml/2006/wordprocessingDrawing" xmlns:w10="urn:schemas-microsoft-com:office:word" xmlns:w="http://schemas.openxmlformats.org/wordprocessingml/2006/main" xmlns:w14="http://schemas.microsoft.com/office/word/2010/wordml" xmlns:w15="http://schemas.microsoft.com/office/word/2012/wordml" xmlns:wpg="http://schemas.microsoft.com/office/word/2010/wordprocessingGroup" xmlns:wpi="http://schemas.microsoft.com/office/word/2010/wordprocessingInk" xmlns:wne="http://schemas.microsoft.com/office/word/2006/wordml" xmlns:wps="http://schemas.microsoft.com/office/word/2010/wordprocessingShape" mc:Ignorable="w14 w15 wp14">
   <w:body>
     <w:p>
       <w:pPr>
@@ -34,7 +34,18 @@
         <w:t xml:space="preserve">, </w:t>
       </w:r>
       <w:r>
-        <w:t xml:space="preserve">Mérnök informatika </w:t>
+        <w:t>Mérnök</w:t>
+      </w:r>
+      <w:bookmarkStart w:id="0" w:name="_GoBack"/>
+      <w:bookmarkEnd w:id="0"/>
+      <w:r>
+        <w:t>informatik</w:t>
+      </w:r>
+      <w:r>
+        <w:t>us</w:t>
+      </w:r>
+      <w:r>
+        <w:t xml:space="preserve"> </w:t>
       </w:r>
       <w:proofErr w:type="spellStart"/>
       <w:r>
@@ -102,26 +113,10 @@
     </w:p>
     <w:p>
       <w:r>
-        <w:t xml:space="preserve">A vizsgált feladatok az „Einstein fejtörője” néven ismert logikai feladvány, és annak különböző változatai. Ezekben a feladatokban adottak bizonyos személyek vagy </w:t>
-      </w:r>
-      <w:proofErr w:type="gramStart"/>
-      <w:r>
-        <w:t>objektumok</w:t>
-      </w:r>
-      <w:proofErr w:type="gramEnd"/>
-      <w:r>
-        <w:t>, ezeknek néhány tulajdonságuk</w:t>
-      </w:r>
-      <w:r>
-        <w:t xml:space="preserve">, melyek adott értékeket vehetnek fel. A feladatok hasonlítanak a szakirodalomban hozzárendelési feladatként ismert feladatosztályhoz, azzal a különbséggel, hogy nem az optimális hozzárendelést keressük egy adott szempont szerint, hanem </w:t>
-      </w:r>
-      <w:proofErr w:type="gramStart"/>
-      <w:r>
-        <w:t>speciális</w:t>
-      </w:r>
-      <w:proofErr w:type="gramEnd"/>
-      <w:r>
-        <w:t xml:space="preserve"> korlátozások vannak megadva a hozzárendelésre, és olyan megoldást keresünk, ami ezeket a feltételeket kielégíti. Míg a hozzárendelési feladatok megoldására a szakirodalomban léteznek hatékony algoritmusok, a logikai feladványok</w:t>
+        <w:t>A vizsgált feladatok az „Einstein fejtörője” néven ismert logikai feladvány, és annak különböző változatai. Ezekben a feladatokban adottak bizonyos személyek vagy objektumok, ezeknek néhány tulajdonságuk</w:t>
+      </w:r>
+      <w:r>
+        <w:t>, melyek adott értékeket vehetnek fel. A feladatok hasonlítanak a szakirodalomban hozzárendelési feladatként ismert feladatosztályhoz, azzal a különbséggel, hogy nem az optimális hozzárendelést keressük egy adott szempont szerint, hanem speciális korlátozások vannak megadva a hozzárendelésre, és olyan megoldást keresünk, ami ezeket a feltételeket kielégíti. Míg a hozzárendelési feladatok megoldására a szakirodalomban léteznek hatékony algoritmusok, a logikai feladványok</w:t>
       </w:r>
       <w:r>
         <w:t>, különösen a korlátozások leírása valamilyen általánosabb modellezési módszert igényel.</w:t>
@@ -147,8 +142,6 @@
       <w:r>
         <w:t>), ami egy modellezési és egy megoldási módszertan is egyben. Az utóbbi néhány évben egyre elterjedtebbé vált a korlátprogramozás használata különböző optimalizálási és kielégíthetőségi feladatok megoldásában.</w:t>
       </w:r>
-      <w:bookmarkStart w:id="0" w:name="_GoBack"/>
-      <w:bookmarkEnd w:id="0"/>
     </w:p>
     <w:p>
       <w:pPr>
@@ -199,7 +192,7 @@
 </file>
 
 <file path=word/endnotes.xml><?xml version="1.0" encoding="utf-8"?>
-<w:endnotes xmlns:wpc="http://schemas.microsoft.com/office/word/2010/wordprocessingCanvas" xmlns:cx="http://schemas.microsoft.com/office/drawing/2014/chartex" xmlns:cx1="http://schemas.microsoft.com/office/drawing/2015/9/8/chartex" xmlns:mc="http://schemas.openxmlformats.org/markup-compatibility/2006" xmlns:o="urn:schemas-microsoft-com:office:office" xmlns:r="http://schemas.openxmlformats.org/officeDocument/2006/relationships" xmlns:m="http://schemas.openxmlformats.org/officeDocument/2006/math" xmlns:v="urn:schemas-microsoft-com:vml" xmlns:wp14="http://schemas.microsoft.com/office/word/2010/wordprocessingDrawing" xmlns:wp="http://schemas.openxmlformats.org/drawingml/2006/wordprocessingDrawing" xmlns:w10="urn:schemas-microsoft-com:office:word" xmlns:w="http://schemas.openxmlformats.org/wordprocessingml/2006/main" xmlns:w14="http://schemas.microsoft.com/office/word/2010/wordml" xmlns:w15="http://schemas.microsoft.com/office/word/2012/wordml" xmlns:w16se="http://schemas.microsoft.com/office/word/2015/wordml/symex" xmlns:wpg="http://schemas.microsoft.com/office/word/2010/wordprocessingGroup" xmlns:wpi="http://schemas.microsoft.com/office/word/2010/wordprocessingInk" xmlns:wne="http://schemas.microsoft.com/office/word/2006/wordml" xmlns:wps="http://schemas.microsoft.com/office/word/2010/wordprocessingShape" mc:Ignorable="w14 w15 w16se wp14">
+<w:endnotes xmlns:wpc="http://schemas.microsoft.com/office/word/2010/wordprocessingCanvas" xmlns:mc="http://schemas.openxmlformats.org/markup-compatibility/2006" xmlns:o="urn:schemas-microsoft-com:office:office" xmlns:r="http://schemas.openxmlformats.org/officeDocument/2006/relationships" xmlns:m="http://schemas.openxmlformats.org/officeDocument/2006/math" xmlns:v="urn:schemas-microsoft-com:vml" xmlns:wp14="http://schemas.microsoft.com/office/word/2010/wordprocessingDrawing" xmlns:wp="http://schemas.openxmlformats.org/drawingml/2006/wordprocessingDrawing" xmlns:w10="urn:schemas-microsoft-com:office:word" xmlns:w="http://schemas.openxmlformats.org/wordprocessingml/2006/main" xmlns:w14="http://schemas.microsoft.com/office/word/2010/wordml" xmlns:w15="http://schemas.microsoft.com/office/word/2012/wordml" xmlns:wpg="http://schemas.microsoft.com/office/word/2010/wordprocessingGroup" xmlns:wpi="http://schemas.microsoft.com/office/word/2010/wordprocessingInk" xmlns:wne="http://schemas.microsoft.com/office/word/2006/wordml" xmlns:wps="http://schemas.microsoft.com/office/word/2010/wordprocessingShape" mc:Ignorable="w14 w15 wp14">
   <w:endnote w:type="separator" w:id="-1">
     <w:p>
       <w:r>
@@ -218,7 +211,7 @@
 </file>
 
 <file path=word/footer1.xml><?xml version="1.0" encoding="utf-8"?>
-<w:ftr xmlns:wpc="http://schemas.microsoft.com/office/word/2010/wordprocessingCanvas" xmlns:cx="http://schemas.microsoft.com/office/drawing/2014/chartex" xmlns:cx1="http://schemas.microsoft.com/office/drawing/2015/9/8/chartex" xmlns:mc="http://schemas.openxmlformats.org/markup-compatibility/2006" xmlns:o="urn:schemas-microsoft-com:office:office" xmlns:r="http://schemas.openxmlformats.org/officeDocument/2006/relationships" xmlns:m="http://schemas.openxmlformats.org/officeDocument/2006/math" xmlns:v="urn:schemas-microsoft-com:vml" xmlns:wp14="http://schemas.microsoft.com/office/word/2010/wordprocessingDrawing" xmlns:wp="http://schemas.openxmlformats.org/drawingml/2006/wordprocessingDrawing" xmlns:w10="urn:schemas-microsoft-com:office:word" xmlns:w="http://schemas.openxmlformats.org/wordprocessingml/2006/main" xmlns:w14="http://schemas.microsoft.com/office/word/2010/wordml" xmlns:w15="http://schemas.microsoft.com/office/word/2012/wordml" xmlns:w16se="http://schemas.microsoft.com/office/word/2015/wordml/symex" xmlns:wpg="http://schemas.microsoft.com/office/word/2010/wordprocessingGroup" xmlns:wpi="http://schemas.microsoft.com/office/word/2010/wordprocessingInk" xmlns:wne="http://schemas.microsoft.com/office/word/2006/wordml" xmlns:wps="http://schemas.microsoft.com/office/word/2010/wordprocessingShape" mc:Ignorable="w14 w15 w16se wp14">
+<w:ftr xmlns:wpc="http://schemas.microsoft.com/office/word/2010/wordprocessingCanvas" xmlns:mc="http://schemas.openxmlformats.org/markup-compatibility/2006" xmlns:o="urn:schemas-microsoft-com:office:office" xmlns:r="http://schemas.openxmlformats.org/officeDocument/2006/relationships" xmlns:m="http://schemas.openxmlformats.org/officeDocument/2006/math" xmlns:v="urn:schemas-microsoft-com:vml" xmlns:wp14="http://schemas.microsoft.com/office/word/2010/wordprocessingDrawing" xmlns:wp="http://schemas.openxmlformats.org/drawingml/2006/wordprocessingDrawing" xmlns:w10="urn:schemas-microsoft-com:office:word" xmlns:w="http://schemas.openxmlformats.org/wordprocessingml/2006/main" xmlns:w14="http://schemas.microsoft.com/office/word/2010/wordml" xmlns:w15="http://schemas.microsoft.com/office/word/2012/wordml" xmlns:wpg="http://schemas.microsoft.com/office/word/2010/wordprocessingGroup" xmlns:wpi="http://schemas.microsoft.com/office/word/2010/wordprocessingInk" xmlns:wne="http://schemas.microsoft.com/office/word/2006/wordml" xmlns:wps="http://schemas.microsoft.com/office/word/2010/wordprocessingShape" mc:Ignorable="w14 w15 wp14">
   <w:p>
     <w:pPr>
       <w:pStyle w:val="llb"/>
@@ -228,13 +221,13 @@
 </file>
 
 <file path=word/footer2.xml><?xml version="1.0" encoding="utf-8"?>
-<w:ftr xmlns:wpc="http://schemas.microsoft.com/office/word/2010/wordprocessingCanvas" xmlns:cx="http://schemas.microsoft.com/office/drawing/2014/chartex" xmlns:cx1="http://schemas.microsoft.com/office/drawing/2015/9/8/chartex" xmlns:mc="http://schemas.openxmlformats.org/markup-compatibility/2006" xmlns:o="urn:schemas-microsoft-com:office:office" xmlns:r="http://schemas.openxmlformats.org/officeDocument/2006/relationships" xmlns:m="http://schemas.openxmlformats.org/officeDocument/2006/math" xmlns:v="urn:schemas-microsoft-com:vml" xmlns:wp14="http://schemas.microsoft.com/office/word/2010/wordprocessingDrawing" xmlns:wp="http://schemas.openxmlformats.org/drawingml/2006/wordprocessingDrawing" xmlns:w10="urn:schemas-microsoft-com:office:word" xmlns:w="http://schemas.openxmlformats.org/wordprocessingml/2006/main" xmlns:w14="http://schemas.microsoft.com/office/word/2010/wordml" xmlns:w15="http://schemas.microsoft.com/office/word/2012/wordml" xmlns:w16se="http://schemas.microsoft.com/office/word/2015/wordml/symex" xmlns:wpg="http://schemas.microsoft.com/office/word/2010/wordprocessingGroup" xmlns:wpi="http://schemas.microsoft.com/office/word/2010/wordprocessingInk" xmlns:wne="http://schemas.microsoft.com/office/word/2006/wordml" xmlns:wps="http://schemas.microsoft.com/office/word/2010/wordprocessingShape" mc:Ignorable="w14 w15 w16se wp14">
+<w:ftr xmlns:wpc="http://schemas.microsoft.com/office/word/2010/wordprocessingCanvas" xmlns:mc="http://schemas.openxmlformats.org/markup-compatibility/2006" xmlns:o="urn:schemas-microsoft-com:office:office" xmlns:r="http://schemas.openxmlformats.org/officeDocument/2006/relationships" xmlns:m="http://schemas.openxmlformats.org/officeDocument/2006/math" xmlns:v="urn:schemas-microsoft-com:vml" xmlns:wp14="http://schemas.microsoft.com/office/word/2010/wordprocessingDrawing" xmlns:wp="http://schemas.openxmlformats.org/drawingml/2006/wordprocessingDrawing" xmlns:w10="urn:schemas-microsoft-com:office:word" xmlns:w="http://schemas.openxmlformats.org/wordprocessingml/2006/main" xmlns:w14="http://schemas.microsoft.com/office/word/2010/wordml" xmlns:w15="http://schemas.microsoft.com/office/word/2012/wordml" xmlns:wpg="http://schemas.microsoft.com/office/word/2010/wordprocessingGroup" xmlns:wpi="http://schemas.microsoft.com/office/word/2010/wordprocessingInk" xmlns:wne="http://schemas.microsoft.com/office/word/2006/wordml" xmlns:wps="http://schemas.microsoft.com/office/word/2010/wordprocessingShape" mc:Ignorable="w14 w15 wp14">
   <w:p/>
 </w:ftr>
 </file>
 
 <file path=word/footnotes.xml><?xml version="1.0" encoding="utf-8"?>
-<w:footnotes xmlns:wpc="http://schemas.microsoft.com/office/word/2010/wordprocessingCanvas" xmlns:cx="http://schemas.microsoft.com/office/drawing/2014/chartex" xmlns:cx1="http://schemas.microsoft.com/office/drawing/2015/9/8/chartex" xmlns:mc="http://schemas.openxmlformats.org/markup-compatibility/2006" xmlns:o="urn:schemas-microsoft-com:office:office" xmlns:r="http://schemas.openxmlformats.org/officeDocument/2006/relationships" xmlns:m="http://schemas.openxmlformats.org/officeDocument/2006/math" xmlns:v="urn:schemas-microsoft-com:vml" xmlns:wp14="http://schemas.microsoft.com/office/word/2010/wordprocessingDrawing" xmlns:wp="http://schemas.openxmlformats.org/drawingml/2006/wordprocessingDrawing" xmlns:w10="urn:schemas-microsoft-com:office:word" xmlns:w="http://schemas.openxmlformats.org/wordprocessingml/2006/main" xmlns:w14="http://schemas.microsoft.com/office/word/2010/wordml" xmlns:w15="http://schemas.microsoft.com/office/word/2012/wordml" xmlns:w16se="http://schemas.microsoft.com/office/word/2015/wordml/symex" xmlns:wpg="http://schemas.microsoft.com/office/word/2010/wordprocessingGroup" xmlns:wpi="http://schemas.microsoft.com/office/word/2010/wordprocessingInk" xmlns:wne="http://schemas.microsoft.com/office/word/2006/wordml" xmlns:wps="http://schemas.microsoft.com/office/word/2010/wordprocessingShape" mc:Ignorable="w14 w15 w16se wp14">
+<w:footnotes xmlns:wpc="http://schemas.microsoft.com/office/word/2010/wordprocessingCanvas" xmlns:mc="http://schemas.openxmlformats.org/markup-compatibility/2006" xmlns:o="urn:schemas-microsoft-com:office:office" xmlns:r="http://schemas.openxmlformats.org/officeDocument/2006/relationships" xmlns:m="http://schemas.openxmlformats.org/officeDocument/2006/math" xmlns:v="urn:schemas-microsoft-com:vml" xmlns:wp14="http://schemas.microsoft.com/office/word/2010/wordprocessingDrawing" xmlns:wp="http://schemas.openxmlformats.org/drawingml/2006/wordprocessingDrawing" xmlns:w10="urn:schemas-microsoft-com:office:word" xmlns:w="http://schemas.openxmlformats.org/wordprocessingml/2006/main" xmlns:w14="http://schemas.microsoft.com/office/word/2010/wordml" xmlns:w15="http://schemas.microsoft.com/office/word/2012/wordml" xmlns:wpg="http://schemas.microsoft.com/office/word/2010/wordprocessingGroup" xmlns:wpi="http://schemas.microsoft.com/office/word/2010/wordprocessingInk" xmlns:wne="http://schemas.microsoft.com/office/word/2006/wordml" xmlns:wps="http://schemas.microsoft.com/office/word/2010/wordprocessingShape" mc:Ignorable="w14 w15 wp14">
   <w:footnote w:type="separator" w:id="-1">
     <w:p>
       <w:r>
@@ -253,7 +246,7 @@
 </file>
 
 <file path=word/numbering.xml><?xml version="1.0" encoding="utf-8"?>
-<w:numbering xmlns:wpc="http://schemas.microsoft.com/office/word/2010/wordprocessingCanvas" xmlns:cx="http://schemas.microsoft.com/office/drawing/2014/chartex" xmlns:cx1="http://schemas.microsoft.com/office/drawing/2015/9/8/chartex" xmlns:mc="http://schemas.openxmlformats.org/markup-compatibility/2006" xmlns:o="urn:schemas-microsoft-com:office:office" xmlns:r="http://schemas.openxmlformats.org/officeDocument/2006/relationships" xmlns:m="http://schemas.openxmlformats.org/officeDocument/2006/math" xmlns:v="urn:schemas-microsoft-com:vml" xmlns:wp14="http://schemas.microsoft.com/office/word/2010/wordprocessingDrawing" xmlns:wp="http://schemas.openxmlformats.org/drawingml/2006/wordprocessingDrawing" xmlns:w10="urn:schemas-microsoft-com:office:word" xmlns:w="http://schemas.openxmlformats.org/wordprocessingml/2006/main" xmlns:w14="http://schemas.microsoft.com/office/word/2010/wordml" xmlns:w15="http://schemas.microsoft.com/office/word/2012/wordml" xmlns:w16se="http://schemas.microsoft.com/office/word/2015/wordml/symex" xmlns:wpg="http://schemas.microsoft.com/office/word/2010/wordprocessingGroup" xmlns:wpi="http://schemas.microsoft.com/office/word/2010/wordprocessingInk" xmlns:wne="http://schemas.microsoft.com/office/word/2006/wordml" xmlns:wps="http://schemas.microsoft.com/office/word/2010/wordprocessingShape" mc:Ignorable="w14 w15 w16se wp14">
+<w:numbering xmlns:wpc="http://schemas.microsoft.com/office/word/2010/wordprocessingCanvas" xmlns:mc="http://schemas.openxmlformats.org/markup-compatibility/2006" xmlns:o="urn:schemas-microsoft-com:office:office" xmlns:r="http://schemas.openxmlformats.org/officeDocument/2006/relationships" xmlns:m="http://schemas.openxmlformats.org/officeDocument/2006/math" xmlns:v="urn:schemas-microsoft-com:vml" xmlns:wp14="http://schemas.microsoft.com/office/word/2010/wordprocessingDrawing" xmlns:wp="http://schemas.openxmlformats.org/drawingml/2006/wordprocessingDrawing" xmlns:w10="urn:schemas-microsoft-com:office:word" xmlns:w="http://schemas.openxmlformats.org/wordprocessingml/2006/main" xmlns:w14="http://schemas.microsoft.com/office/word/2010/wordml" xmlns:w15="http://schemas.microsoft.com/office/word/2012/wordml" xmlns:wpg="http://schemas.microsoft.com/office/word/2010/wordprocessingGroup" xmlns:wpi="http://schemas.microsoft.com/office/word/2010/wordprocessingInk" xmlns:wne="http://schemas.microsoft.com/office/word/2006/wordml" xmlns:wps="http://schemas.microsoft.com/office/word/2010/wordprocessingShape" mc:Ignorable="w14 w15 wp14">
   <w:abstractNum w:abstractNumId="0" w15:restartNumberingAfterBreak="0">
     <w:nsid w:val="00000001"/>
     <w:multiLevelType w:val="multilevel"/>
@@ -536,7 +529,7 @@
 </file>
 
 <file path=word/styles.xml><?xml version="1.0" encoding="utf-8"?>
-<w:styles xmlns:mc="http://schemas.openxmlformats.org/markup-compatibility/2006" xmlns:r="http://schemas.openxmlformats.org/officeDocument/2006/relationships" xmlns:w="http://schemas.openxmlformats.org/wordprocessingml/2006/main" xmlns:w14="http://schemas.microsoft.com/office/word/2010/wordml" xmlns:w15="http://schemas.microsoft.com/office/word/2012/wordml" xmlns:w16se="http://schemas.microsoft.com/office/word/2015/wordml/symex" mc:Ignorable="w14 w15 w16se">
+<w:styles xmlns:mc="http://schemas.openxmlformats.org/markup-compatibility/2006" xmlns:r="http://schemas.openxmlformats.org/officeDocument/2006/relationships" xmlns:w="http://schemas.openxmlformats.org/wordprocessingml/2006/main" xmlns:w14="http://schemas.microsoft.com/office/word/2010/wordml" xmlns:w15="http://schemas.microsoft.com/office/word/2012/wordml" mc:Ignorable="w14 w15">
   <w:docDefaults>
     <w:rPrDefault>
       <w:rPr>

</xml_diff>